<commit_message>
New update on DMI Planning Area
</commit_message>
<xml_diff>
--- a/model/Scade/System/DMI_Control/Modification History/Work Around History.docx
+++ b/model/Scade/System/DMI_Control/Modification History/Work Around History.docx
@@ -6,13 +6,13 @@
       <w:pPr>
         <w:rPr>
           <w:noProof/>
-          <w:lang w:eastAsia="de-DE"/>
-        </w:rPr>
-      </w:pPr>
-      <w:r>
-        <w:rPr>
-          <w:noProof/>
-          <w:lang w:eastAsia="de-DE"/>
+          <w:lang w:val="en-US" w:eastAsia="de-DE"/>
+        </w:rPr>
+      </w:pPr>
+      <w:r>
+        <w:rPr>
+          <w:noProof/>
+          <w:lang w:val="en-US" w:eastAsia="de-DE"/>
         </w:rPr>
         <w:t>Work Around</w:t>
       </w:r>
@@ -21,13 +21,13 @@
       <w:pPr>
         <w:rPr>
           <w:noProof/>
-          <w:lang w:eastAsia="de-DE"/>
-        </w:rPr>
-      </w:pPr>
-      <w:r>
-        <w:rPr>
-          <w:noProof/>
-          <w:lang w:eastAsia="de-DE"/>
+          <w:lang w:val="en-US" w:eastAsia="de-DE"/>
+        </w:rPr>
+      </w:pPr>
+      <w:r>
+        <w:rPr>
+          <w:noProof/>
+          <w:lang w:val="en-US" w:eastAsia="de-DE"/>
         </w:rPr>
         <w:t>06.07.2015</w:t>
       </w:r>
@@ -36,13 +36,13 @@
       <w:pPr>
         <w:rPr>
           <w:noProof/>
-          <w:lang w:eastAsia="de-DE"/>
-        </w:rPr>
-      </w:pPr>
-      <w:r>
-        <w:rPr>
-          <w:noProof/>
-          <w:lang w:eastAsia="de-DE"/>
+          <w:lang w:val="en-US" w:eastAsia="de-DE"/>
+        </w:rPr>
+      </w:pPr>
+      <w:r>
+        <w:rPr>
+          <w:noProof/>
+          <w:lang w:val="en-US" w:eastAsia="de-DE"/>
         </w:rPr>
         <w:t>Contionous Flashing Work Around</w:t>
       </w:r>
@@ -51,7 +51,7 @@
       <w:pPr>
         <w:rPr>
           <w:noProof/>
-          <w:lang w:eastAsia="de-DE"/>
+          <w:lang w:val="en-US" w:eastAsia="de-DE"/>
         </w:rPr>
       </w:pPr>
     </w:p>
@@ -413,13 +413,13 @@
       <w:pPr>
         <w:rPr>
           <w:noProof/>
-          <w:lang w:eastAsia="de-DE"/>
-        </w:rPr>
-      </w:pPr>
-      <w:r>
-        <w:rPr>
-          <w:noProof/>
-          <w:lang w:eastAsia="de-DE"/>
+          <w:lang w:val="en-US" w:eastAsia="de-DE"/>
+        </w:rPr>
+      </w:pPr>
+      <w:r>
+        <w:rPr>
+          <w:noProof/>
+          <w:lang w:val="en-US" w:eastAsia="de-DE"/>
         </w:rPr>
         <w:t>Original Ack Message with Ack from DMI</w:t>
       </w:r>
@@ -1243,7 +1243,142 @@
         </w:rPr>
       </w:pPr>
     </w:p>
+    <w:p>
+      <w:pPr>
+        <w:rPr>
+          <w:noProof/>
+          <w:lang w:eastAsia="de-DE"/>
+        </w:rPr>
+      </w:pPr>
+      <w:r>
+        <w:rPr>
+          <w:noProof/>
+          <w:lang w:eastAsia="de-DE"/>
+        </w:rPr>
+        <w:t>Original 27.07.2015</w:t>
+      </w:r>
+    </w:p>
+    <w:p>
+      <w:pPr>
+        <w:rPr>
+          <w:noProof/>
+          <w:lang w:eastAsia="de-DE"/>
+        </w:rPr>
+      </w:pPr>
+      <w:r>
+        <w:rPr>
+          <w:noProof/>
+          <w:lang w:eastAsia="de-DE"/>
+        </w:rPr>
+        <w:lastRenderedPageBreak/>
+        <w:drawing>
+          <wp:inline distT="0" distB="0" distL="0" distR="0">
+            <wp:extent cx="5760720" cy="840573"/>
+            <wp:effectExtent l="19050" t="0" r="0" b="0"/>
+            <wp:docPr id="1" name="Bild 1"/>
+            <wp:cNvGraphicFramePr>
+              <a:graphicFrameLocks xmlns:a="http://schemas.openxmlformats.org/drawingml/2006/main" noChangeAspect="1"/>
+            </wp:cNvGraphicFramePr>
+            <a:graphic xmlns:a="http://schemas.openxmlformats.org/drawingml/2006/main">
+              <a:graphicData uri="http://schemas.openxmlformats.org/drawingml/2006/picture">
+                <pic:pic xmlns:pic="http://schemas.openxmlformats.org/drawingml/2006/picture">
+                  <pic:nvPicPr>
+                    <pic:cNvPr id="0" name="Picture 1"/>
+                    <pic:cNvPicPr>
+                      <a:picLocks noChangeAspect="1" noChangeArrowheads="1"/>
+                    </pic:cNvPicPr>
+                  </pic:nvPicPr>
+                  <pic:blipFill>
+                    <a:blip r:embed="rId17" cstate="print"/>
+                    <a:srcRect/>
+                    <a:stretch>
+                      <a:fillRect/>
+                    </a:stretch>
+                  </pic:blipFill>
+                  <pic:spPr bwMode="auto">
+                    <a:xfrm>
+                      <a:off x="0" y="0"/>
+                      <a:ext cx="5760720" cy="840573"/>
+                    </a:xfrm>
+                    <a:prstGeom prst="rect">
+                      <a:avLst/>
+                    </a:prstGeom>
+                    <a:noFill/>
+                    <a:ln w="9525">
+                      <a:noFill/>
+                      <a:miter lim="800000"/>
+                      <a:headEnd/>
+                      <a:tailEnd/>
+                    </a:ln>
+                  </pic:spPr>
+                </pic:pic>
+              </a:graphicData>
+            </a:graphic>
+          </wp:inline>
+        </w:drawing>
+      </w:r>
+    </w:p>
+    <w:p>
+      <w:proofErr w:type="spellStart"/>
+      <w:r>
+        <w:t>Modification</w:t>
+      </w:r>
+      <w:proofErr w:type="spellEnd"/>
+    </w:p>
     <w:p/>
+    <w:p>
+      <w:r>
+        <w:rPr>
+          <w:noProof/>
+          <w:lang w:eastAsia="de-DE"/>
+        </w:rPr>
+        <w:drawing>
+          <wp:inline distT="0" distB="0" distL="0" distR="0">
+            <wp:extent cx="5760720" cy="812067"/>
+            <wp:effectExtent l="19050" t="0" r="0" b="0"/>
+            <wp:docPr id="8" name="Bild 4"/>
+            <wp:cNvGraphicFramePr>
+              <a:graphicFrameLocks xmlns:a="http://schemas.openxmlformats.org/drawingml/2006/main" noChangeAspect="1"/>
+            </wp:cNvGraphicFramePr>
+            <a:graphic xmlns:a="http://schemas.openxmlformats.org/drawingml/2006/main">
+              <a:graphicData uri="http://schemas.openxmlformats.org/drawingml/2006/picture">
+                <pic:pic xmlns:pic="http://schemas.openxmlformats.org/drawingml/2006/picture">
+                  <pic:nvPicPr>
+                    <pic:cNvPr id="0" name="Picture 4"/>
+                    <pic:cNvPicPr>
+                      <a:picLocks noChangeAspect="1" noChangeArrowheads="1"/>
+                    </pic:cNvPicPr>
+                  </pic:nvPicPr>
+                  <pic:blipFill>
+                    <a:blip r:embed="rId18" cstate="print"/>
+                    <a:srcRect/>
+                    <a:stretch>
+                      <a:fillRect/>
+                    </a:stretch>
+                  </pic:blipFill>
+                  <pic:spPr bwMode="auto">
+                    <a:xfrm>
+                      <a:off x="0" y="0"/>
+                      <a:ext cx="5760720" cy="812067"/>
+                    </a:xfrm>
+                    <a:prstGeom prst="rect">
+                      <a:avLst/>
+                    </a:prstGeom>
+                    <a:noFill/>
+                    <a:ln w="9525">
+                      <a:noFill/>
+                      <a:miter lim="800000"/>
+                      <a:headEnd/>
+                      <a:tailEnd/>
+                    </a:ln>
+                  </pic:spPr>
+                </pic:pic>
+              </a:graphicData>
+            </a:graphic>
+          </wp:inline>
+        </w:drawing>
+      </w:r>
+    </w:p>
     <w:sectPr>
       <w:pgSz w:w="11906" w:h="16838"/>
       <w:pgMar w:top="1417" w:right="1417" w:bottom="1134" w:left="1417" w:header="708" w:footer="708" w:gutter="0"/>

</xml_diff>